<commit_message>
report 2 and 3
</commit_message>
<xml_diff>
--- a/labs/lab02/report/report.docx
+++ b/labs/lab02/report/report.docx
@@ -150,7 +150,7 @@
         <w:pStyle w:val="FirstParagraph"/>
       </w:pPr>
       <w:r>
-        <w:t xml:space="preserve">Для начала создадим учетную запись на сайте http://github.com/ (рис. 1).</w:t>
+        <w:t xml:space="preserve">Для начала создадим учетную запись на сайте http://github.com/ (рис. ??).</w:t>
       </w:r>
     </w:p>
     <w:p>
@@ -162,7 +162,7 @@
           <wp:inline>
             <wp:extent cx="3733800" cy="1312064"/>
             <wp:effectExtent b="0" l="0" r="0" t="0"/>
-            <wp:docPr descr="Рисунок 1. Создание учетной записи." title="fig:" id="22" name="Picture"/>
+            <wp:docPr descr="Создание учетной записи." title="fig:" id="22" name="Picture"/>
             <a:graphic>
               <a:graphicData uri="http://schemas.openxmlformats.org/drawingml/2006/picture">
                 <pic:pic>
@@ -205,7 +205,7 @@
         <w:pStyle w:val="ImageCaption"/>
       </w:pPr>
       <w:r>
-        <w:t xml:space="preserve">Рисунок 1. Создание учетной записи.</w:t>
+        <w:t xml:space="preserve">Создание учетной записи.</w:t>
       </w:r>
     </w:p>
     <w:p>
@@ -213,7 +213,7 @@
         <w:pStyle w:val="BodyText"/>
       </w:pPr>
       <w:r>
-        <w:t xml:space="preserve">После сделаем предварительную конфигурацию git. Для этого необходимо в терминале ввести команду git config –global и user.name/email (рис. 2).</w:t>
+        <w:t xml:space="preserve">После сделаем предварительную конфигурацию git. Для этого необходимо в терминале ввести команду git config –global и user.name/email (рис. ??).</w:t>
       </w:r>
     </w:p>
     <w:p>
@@ -225,7 +225,7 @@
           <wp:inline>
             <wp:extent cx="3733800" cy="844375"/>
             <wp:effectExtent b="0" l="0" r="0" t="0"/>
-            <wp:docPr descr="Рисунок 2. Создание предварительной конфигурации git." title="fig:" id="25" name="Picture"/>
+            <wp:docPr descr="Создание предварительной конфигурации git." title="fig:" id="25" name="Picture"/>
             <a:graphic>
               <a:graphicData uri="http://schemas.openxmlformats.org/drawingml/2006/picture">
                 <pic:pic>
@@ -268,7 +268,7 @@
         <w:pStyle w:val="ImageCaption"/>
       </w:pPr>
       <w:r>
-        <w:t xml:space="preserve">Рисунок 2. Создание предварительной конфигурации git.</w:t>
+        <w:t xml:space="preserve">Создание предварительной конфигурации git.</w:t>
       </w:r>
     </w:p>
     <w:p>
@@ -276,7 +276,7 @@
         <w:pStyle w:val="BodyText"/>
       </w:pPr>
       <w:r>
-        <w:t xml:space="preserve">Также настроим utf-8 (core.quotepath false)(рис. 3)., назовем начальную ветку master, настроим параметры autocrlf и safecrlf (рис. 4).</w:t>
+        <w:t xml:space="preserve">Также настроим utf-8 (core.quotepath false)(рис. ??), назовем начальную ветку master, настроим параметры autocrlf и safecrlf (рис. ??).</w:t>
       </w:r>
     </w:p>
     <w:p>
@@ -288,7 +288,7 @@
           <wp:inline>
             <wp:extent cx="3733800" cy="656776"/>
             <wp:effectExtent b="0" l="0" r="0" t="0"/>
-            <wp:docPr descr="Рисунок 3. Настройка utf-8." title="fig:" id="28" name="Picture"/>
+            <wp:docPr descr="Настройка utf-8." title="fig:" id="28" name="Picture"/>
             <a:graphic>
               <a:graphicData uri="http://schemas.openxmlformats.org/drawingml/2006/picture">
                 <pic:pic>
@@ -331,7 +331,7 @@
         <w:pStyle w:val="ImageCaption"/>
       </w:pPr>
       <w:r>
-        <w:t xml:space="preserve">Рисунок 3. Настройка utf-8.</w:t>
+        <w:t xml:space="preserve">Настройка utf-8.</w:t>
       </w:r>
     </w:p>
     <w:p>
@@ -343,7 +343,7 @@
           <wp:inline>
             <wp:extent cx="3733800" cy="827755"/>
             <wp:effectExtent b="0" l="0" r="0" t="0"/>
-            <wp:docPr descr="Рисунок 4. Настрока параметров autocrlf, safecrlf, присвоение имени master ветке." title="fig:" id="31" name="Picture"/>
+            <wp:docPr descr="Настрока параметров autocrlf, safecrlf, присвоение имени master ветке." title="fig:" id="31" name="Picture"/>
             <a:graphic>
               <a:graphicData uri="http://schemas.openxmlformats.org/drawingml/2006/picture">
                 <pic:pic>
@@ -386,7 +386,7 @@
         <w:pStyle w:val="ImageCaption"/>
       </w:pPr>
       <w:r>
-        <w:t xml:space="preserve">Рисунок 4. Настрока параметров autocrlf, safecrlf, присвоение имени master ветке.</w:t>
+        <w:t xml:space="preserve">Настрока параметров autocrlf, safecrlf, присвоение имени master ветке.</w:t>
       </w:r>
     </w:p>
     <w:p>
@@ -394,7 +394,7 @@
         <w:pStyle w:val="BodyText"/>
       </w:pPr>
       <w:r>
-        <w:t xml:space="preserve">Затем необходимо создать SSH ключ(для индетификации пользователя на сервере)(рис. 5),(рис. 6),(рис 7).</w:t>
+        <w:t xml:space="preserve">Затем необходимо создать SSH ключ(для индетификации пользователя на сервере)(рис. ??),(рис. ??),(рис. ??).</w:t>
       </w:r>
     </w:p>
     <w:p>
@@ -406,7 +406,7 @@
           <wp:inline>
             <wp:extent cx="3733800" cy="1842724"/>
             <wp:effectExtent b="0" l="0" r="0" t="0"/>
-            <wp:docPr descr="Рисунок 5. Создание ключа." title="fig:" id="34" name="Picture"/>
+            <wp:docPr descr="Создание ключа." title="fig:" id="34" name="Picture"/>
             <a:graphic>
               <a:graphicData uri="http://schemas.openxmlformats.org/drawingml/2006/picture">
                 <pic:pic>
@@ -449,7 +449,7 @@
         <w:pStyle w:val="ImageCaption"/>
       </w:pPr>
       <w:r>
-        <w:t xml:space="preserve">Рисунок 5. Создание ключа.</w:t>
+        <w:t xml:space="preserve">Создание ключа.</w:t>
       </w:r>
     </w:p>
     <w:p>
@@ -461,7 +461,7 @@
           <wp:inline>
             <wp:extent cx="3733800" cy="725424"/>
             <wp:effectExtent b="0" l="0" r="0" t="0"/>
-            <wp:docPr descr="Рисунок 6. Считывание и копирование ключа." title="fig:" id="37" name="Picture"/>
+            <wp:docPr descr="Считывание и копирование ключа." title="fig:" id="37" name="Picture"/>
             <a:graphic>
               <a:graphicData uri="http://schemas.openxmlformats.org/drawingml/2006/picture">
                 <pic:pic>
@@ -504,7 +504,7 @@
         <w:pStyle w:val="ImageCaption"/>
       </w:pPr>
       <w:r>
-        <w:t xml:space="preserve">Рисунок 6. Считывание и копирование ключа.</w:t>
+        <w:t xml:space="preserve">Считывание и копирование ключа.</w:t>
       </w:r>
     </w:p>
     <w:p>
@@ -516,7 +516,7 @@
           <wp:inline>
             <wp:extent cx="3733800" cy="2359269"/>
             <wp:effectExtent b="0" l="0" r="0" t="0"/>
-            <wp:docPr descr="Рисунок 7. Загрузка ключа." title="fig:" id="40" name="Picture"/>
+            <wp:docPr descr="Загрузка ключа." title="fig:" id="40" name="Picture"/>
             <a:graphic>
               <a:graphicData uri="http://schemas.openxmlformats.org/drawingml/2006/picture">
                 <pic:pic>
@@ -559,7 +559,7 @@
         <w:pStyle w:val="ImageCaption"/>
       </w:pPr>
       <w:r>
-        <w:t xml:space="preserve">Рисунок 7. Загрузка ключа.</w:t>
+        <w:t xml:space="preserve">Загрузка ключа.</w:t>
       </w:r>
     </w:p>
     <w:p>
@@ -567,7 +567,7 @@
         <w:pStyle w:val="BodyText"/>
       </w:pPr>
       <w:r>
-        <w:t xml:space="preserve">Создадим каталог для предмета Архитектура компьютера, имеющий следуюущий путь: ~/work/study/2023-2024/»Архитектура компьютера», используем для этого команду mkdir и ключ p (рис. 8).</w:t>
+        <w:t xml:space="preserve">Создадим каталог для предмета Архитектура компьютера, имеющий следуюущий путь: ~/work/study/2023-2024/»Архитектура компьютера», используем для этого команду mkdir и ключ p (рис. ??).</w:t>
       </w:r>
     </w:p>
     <w:p>
@@ -579,7 +579,7 @@
           <wp:inline>
             <wp:extent cx="3733800" cy="741400"/>
             <wp:effectExtent b="0" l="0" r="0" t="0"/>
-            <wp:docPr descr="Рисунок 8. Загрузка ключа." title="fig:" id="43" name="Picture"/>
+            <wp:docPr descr="Загрузка ключа." title="fig:" id="43" name="Picture"/>
             <a:graphic>
               <a:graphicData uri="http://schemas.openxmlformats.org/drawingml/2006/picture">
                 <pic:pic>
@@ -622,7 +622,7 @@
         <w:pStyle w:val="ImageCaption"/>
       </w:pPr>
       <w:r>
-        <w:t xml:space="preserve">Рисунок 8. Загрузка ключа.</w:t>
+        <w:t xml:space="preserve">Загрузка ключа.</w:t>
       </w:r>
     </w:p>
     <w:p>
@@ -630,7 +630,7 @@
         <w:pStyle w:val="BodyText"/>
       </w:pPr>
       <w:r>
-        <w:t xml:space="preserve">Также надо создать репозиторий на основе шаблона, это можно сделать через сайт. Переходим на страницу с шаблоном курса, используем шаблон, задаем имя репозитория (рис. 9).</w:t>
+        <w:t xml:space="preserve">Также надо создать репозиторий на основе шаблона, это можно сделать через сайт. Переходим на страницу с шаблоном курса, используем шаблон, задаем имя репозитория (рис. ??).</w:t>
       </w:r>
     </w:p>
     <w:p>
@@ -642,7 +642,7 @@
           <wp:inline>
             <wp:extent cx="3733800" cy="2423260"/>
             <wp:effectExtent b="0" l="0" r="0" t="0"/>
-            <wp:docPr descr="Рисунок 9. Создание репозитория." title="fig:" id="46" name="Picture"/>
+            <wp:docPr descr="Создание репозитория." title="fig:" id="46" name="Picture"/>
             <a:graphic>
               <a:graphicData uri="http://schemas.openxmlformats.org/drawingml/2006/picture">
                 <pic:pic>
@@ -685,7 +685,7 @@
         <w:pStyle w:val="ImageCaption"/>
       </w:pPr>
       <w:r>
-        <w:t xml:space="preserve">Рисунок 9. Создание репозитория.</w:t>
+        <w:t xml:space="preserve">Создание репозитория.</w:t>
       </w:r>
     </w:p>
     <w:p>
@@ -693,7 +693,7 @@
         <w:pStyle w:val="BodyText"/>
       </w:pPr>
       <w:r>
-        <w:t xml:space="preserve">После открываем терминал, переходим в каталог курса (рис. 10)и клонируем созданный репозиторий (рис. 11).</w:t>
+        <w:t xml:space="preserve">После открываем терминал, переходим в каталог курса (рис. ??)и клонируем созданный репозиторий (рис. ??).</w:t>
       </w:r>
     </w:p>
     <w:p>
@@ -705,7 +705,7 @@
           <wp:inline>
             <wp:extent cx="3733800" cy="435701"/>
             <wp:effectExtent b="0" l="0" r="0" t="0"/>
-            <wp:docPr descr="Рисунок 10. Переход в каталог курса." title="fig:" id="49" name="Picture"/>
+            <wp:docPr descr="Переход в каталог курса." title="fig:" id="49" name="Picture"/>
             <a:graphic>
               <a:graphicData uri="http://schemas.openxmlformats.org/drawingml/2006/picture">
                 <pic:pic>
@@ -748,7 +748,7 @@
         <w:pStyle w:val="ImageCaption"/>
       </w:pPr>
       <w:r>
-        <w:t xml:space="preserve">Рисунок 10. Переход в каталог курса.</w:t>
+        <w:t xml:space="preserve">Переход в каталог курса.</w:t>
       </w:r>
     </w:p>
     <w:p>
@@ -760,7 +760,7 @@
           <wp:inline>
             <wp:extent cx="3733800" cy="1659807"/>
             <wp:effectExtent b="0" l="0" r="0" t="0"/>
-            <wp:docPr descr="Рисунок 11. Клонирование каталога." title="fig:" id="52" name="Picture"/>
+            <wp:docPr descr="Клонирование каталога." title="fig:" id="52" name="Picture"/>
             <a:graphic>
               <a:graphicData uri="http://schemas.openxmlformats.org/drawingml/2006/picture">
                 <pic:pic>
@@ -803,7 +803,7 @@
         <w:pStyle w:val="ImageCaption"/>
       </w:pPr>
       <w:r>
-        <w:t xml:space="preserve">Рисунок 11. Клонирование каталога.</w:t>
+        <w:t xml:space="preserve">Клонирование каталога.</w:t>
       </w:r>
     </w:p>
     <w:p>
@@ -817,7 +817,7 @@
         <w:t xml:space="preserve"> </w:t>
       </w:r>
       <w:r>
-        <w:t xml:space="preserve">Для начала перейдем в каталог(рис. 12) , удалим лишние файлы(рис. 13), потом создадим необходимые каталги(course)(рис. 14) и отправим файлы на сервер(рис. 15),(рис. 16),(рис. 17).</w:t>
+        <w:t xml:space="preserve">Для начала перейдем в каталог(рис. ??) , удалим лишние файлы(рис. ??), потом создадим необходимые каталги(course)(рис. ??) и отправим файлы на сервер(рис. ??),(рис. ??),(рис. ??).</w:t>
       </w:r>
     </w:p>
     <w:p>
@@ -829,7 +829,7 @@
           <wp:inline>
             <wp:extent cx="3733800" cy="361235"/>
             <wp:effectExtent b="0" l="0" r="0" t="0"/>
-            <wp:docPr descr="Рисунок 12. Переход в каталог." title="fig:" id="55" name="Picture"/>
+            <wp:docPr descr="Переход в каталог." title="fig:" id="55" name="Picture"/>
             <a:graphic>
               <a:graphicData uri="http://schemas.openxmlformats.org/drawingml/2006/picture">
                 <pic:pic>
@@ -872,7 +872,7 @@
         <w:pStyle w:val="ImageCaption"/>
       </w:pPr>
       <w:r>
-        <w:t xml:space="preserve">Рисунок 12. Переход в каталог.</w:t>
+        <w:t xml:space="preserve">Переход в каталог.</w:t>
       </w:r>
     </w:p>
     <w:p>
@@ -884,7 +884,7 @@
           <wp:inline>
             <wp:extent cx="3733800" cy="440871"/>
             <wp:effectExtent b="0" l="0" r="0" t="0"/>
-            <wp:docPr descr="Рисунок 13. Удаление лишних файлов." title="fig:" id="58" name="Picture"/>
+            <wp:docPr descr="Удаление лишних файлов." title="fig:" id="58" name="Picture"/>
             <a:graphic>
               <a:graphicData uri="http://schemas.openxmlformats.org/drawingml/2006/picture">
                 <pic:pic>
@@ -927,7 +927,7 @@
         <w:pStyle w:val="ImageCaption"/>
       </w:pPr>
       <w:r>
-        <w:t xml:space="preserve">Рисунок 13. Удаление лишних файлов.</w:t>
+        <w:t xml:space="preserve">Удаление лишних файлов.</w:t>
       </w:r>
     </w:p>
     <w:p>
@@ -939,7 +939,7 @@
           <wp:inline>
             <wp:extent cx="3733800" cy="578403"/>
             <wp:effectExtent b="0" l="0" r="0" t="0"/>
-            <wp:docPr descr="Рисунок 14. Создание каталога COURSE." title="fig:" id="61" name="Picture"/>
+            <wp:docPr descr="Создание каталога COURSE." title="fig:" id="61" name="Picture"/>
             <a:graphic>
               <a:graphicData uri="http://schemas.openxmlformats.org/drawingml/2006/picture">
                 <pic:pic>
@@ -982,7 +982,7 @@
         <w:pStyle w:val="ImageCaption"/>
       </w:pPr>
       <w:r>
-        <w:t xml:space="preserve">Рисунок 14. Создание каталога COURSE.</w:t>
+        <w:t xml:space="preserve">Создание каталога COURSE.</w:t>
       </w:r>
     </w:p>
     <w:p>
@@ -994,7 +994,7 @@
           <wp:inline>
             <wp:extent cx="3733800" cy="608315"/>
             <wp:effectExtent b="0" l="0" r="0" t="0"/>
-            <wp:docPr descr="Рисунок 15. Добавление всех созданных файлов и каталогов." title="fig:" id="64" name="Picture"/>
+            <wp:docPr descr="Добавление всех созданных файлов и каталогов." title="fig:" id="64" name="Picture"/>
             <a:graphic>
               <a:graphicData uri="http://schemas.openxmlformats.org/drawingml/2006/picture">
                 <pic:pic>
@@ -1037,7 +1037,7 @@
         <w:pStyle w:val="ImageCaption"/>
       </w:pPr>
       <w:r>
-        <w:t xml:space="preserve">Рисунок 15. Добавление всех созданных файлов и каталогов.</w:t>
+        <w:t xml:space="preserve">Добавление всех созданных файлов и каталогов.</w:t>
       </w:r>
     </w:p>
     <w:p>
@@ -1049,7 +1049,7 @@
           <wp:inline>
             <wp:extent cx="3733800" cy="982252"/>
             <wp:effectExtent b="0" l="0" r="0" t="0"/>
-            <wp:docPr descr="Рисунок 16. Сохранение всех изменений." title="fig:" id="67" name="Picture"/>
+            <wp:docPr descr="Сохранение всех изменений." title="fig:" id="67" name="Picture"/>
             <a:graphic>
               <a:graphicData uri="http://schemas.openxmlformats.org/drawingml/2006/picture">
                 <pic:pic>
@@ -1092,7 +1092,7 @@
         <w:pStyle w:val="ImageCaption"/>
       </w:pPr>
       <w:r>
-        <w:t xml:space="preserve">Рисунок 16. Сохранение всех изменений.</w:t>
+        <w:t xml:space="preserve">Сохранение всех изменений.</w:t>
       </w:r>
     </w:p>
     <w:p>
@@ -1104,7 +1104,7 @@
           <wp:inline>
             <wp:extent cx="3733800" cy="1127865"/>
             <wp:effectExtent b="0" l="0" r="0" t="0"/>
-            <wp:docPr descr="Рисунок 17. Отправка изменений в удаленный репозиторий." title="fig:" id="70" name="Picture"/>
+            <wp:docPr descr="Отправка изменений в удаленный репозиторий." title="fig:" id="70" name="Picture"/>
             <a:graphic>
               <a:graphicData uri="http://schemas.openxmlformats.org/drawingml/2006/picture">
                 <pic:pic>
@@ -1147,7 +1147,7 @@
         <w:pStyle w:val="ImageCaption"/>
       </w:pPr>
       <w:r>
-        <w:t xml:space="preserve">Рисунок 17. Отправка изменений в удаленный репозиторий.</w:t>
+        <w:t xml:space="preserve">Отправка изменений в удаленный репозиторий.</w:t>
       </w:r>
     </w:p>
     <w:p>
@@ -1155,7 +1155,7 @@
         <w:pStyle w:val="BodyText"/>
       </w:pPr>
       <w:r>
-        <w:t xml:space="preserve">Убедимся, в правильности созданной иерархиии в локальном репозитории (рис. 18) и на github (рис. 19).</w:t>
+        <w:t xml:space="preserve">Убедимся, в правильности созданной иерархиии в локальном репозитории (рис. ??) и на github (рис. ??).</w:t>
       </w:r>
     </w:p>
     <w:p>
@@ -1167,7 +1167,7 @@
           <wp:inline>
             <wp:extent cx="3733800" cy="1077912"/>
             <wp:effectExtent b="0" l="0" r="0" t="0"/>
-            <wp:docPr descr="Рисунок 18. Проверка на наличие каталога в локальном репозитории." title="fig:" id="73" name="Picture"/>
+            <wp:docPr descr="Проверка на наличие каталога в локальном репозитории." title="fig:" id="73" name="Picture"/>
             <a:graphic>
               <a:graphicData uri="http://schemas.openxmlformats.org/drawingml/2006/picture">
                 <pic:pic>
@@ -1210,7 +1210,7 @@
         <w:pStyle w:val="ImageCaption"/>
       </w:pPr>
       <w:r>
-        <w:t xml:space="preserve">Рисунок 18. Проверка на наличие каталога в локальном репозитории.</w:t>
+        <w:t xml:space="preserve">Проверка на наличие каталога в локальном репозитории.</w:t>
       </w:r>
     </w:p>
     <w:p>
@@ -1222,7 +1222,7 @@
           <wp:inline>
             <wp:extent cx="3733800" cy="2917524"/>
             <wp:effectExtent b="0" l="0" r="0" t="0"/>
-            <wp:docPr descr="Рисунок 19. Проверка на наличие каталога во внешнем репозитории." title="fig:" id="76" name="Picture"/>
+            <wp:docPr descr="Проверка на наличие каталога во внешнем репозитории." title="fig:" id="76" name="Picture"/>
             <a:graphic>
               <a:graphicData uri="http://schemas.openxmlformats.org/drawingml/2006/picture">
                 <pic:pic>
@@ -1265,7 +1265,7 @@
         <w:pStyle w:val="ImageCaption"/>
       </w:pPr>
       <w:r>
-        <w:t xml:space="preserve">Рисунок 19. Проверка на наличие каталога во внешнем репозитории.</w:t>
+        <w:t xml:space="preserve">Проверка на наличие каталога во внешнем репозитории.</w:t>
       </w:r>
     </w:p>
     <w:bookmarkEnd w:id="78"/>
@@ -1300,7 +1300,7 @@
         <w:pStyle w:val="BodyText"/>
       </w:pPr>
       <w:r>
-        <w:t xml:space="preserve">Для выполнения задания используем команду mv и переместим файл в нужные каталоги(подкатологи) (рис. 20).</w:t>
+        <w:t xml:space="preserve">Для выполнения задания используем команду mv и переместим файл в нужные каталоги(подкатологи) (рис. ??).</w:t>
       </w:r>
     </w:p>
     <w:p>
@@ -1312,7 +1312,7 @@
           <wp:inline>
             <wp:extent cx="3733800" cy="864602"/>
             <wp:effectExtent b="0" l="0" r="0" t="0"/>
-            <wp:docPr descr="Рисунок 20. Перемещение файла с отчетом." title="fig:" id="80" name="Picture"/>
+            <wp:docPr descr="Перемещение файла с отчетом." title="fig:" id="80" name="Picture"/>
             <a:graphic>
               <a:graphicData uri="http://schemas.openxmlformats.org/drawingml/2006/picture">
                 <pic:pic>
@@ -1355,7 +1355,7 @@
         <w:pStyle w:val="ImageCaption"/>
       </w:pPr>
       <w:r>
-        <w:t xml:space="preserve">Рисунок 20. Перемещение файла с отчетом.</w:t>
+        <w:t xml:space="preserve">Перемещение файла с отчетом.</w:t>
       </w:r>
     </w:p>
     <w:p>
@@ -1371,7 +1371,7 @@
         <w:pStyle w:val="BodyText"/>
       </w:pPr>
       <w:r>
-        <w:t xml:space="preserve">Используя команду копирования, скопируем 1й отчет в нужный каталог и убедимся, что все правильно (рис. 21), (рис. 22).</w:t>
+        <w:t xml:space="preserve">Используя команду копирования, скопируем 1й отчет в нужный каталог и убедимся, что все правильно (рис. ??, (рис. ??).</w:t>
       </w:r>
     </w:p>
     <w:p>
@@ -1383,7 +1383,7 @@
           <wp:inline>
             <wp:extent cx="3733800" cy="1418492"/>
             <wp:effectExtent b="0" l="0" r="0" t="0"/>
-            <wp:docPr descr="Рисунок 21. Копирование отчета." title="fig:" id="83" name="Picture"/>
+            <wp:docPr descr="Копирование отчета." title="fig:" id="83" name="Picture"/>
             <a:graphic>
               <a:graphicData uri="http://schemas.openxmlformats.org/drawingml/2006/picture">
                 <pic:pic>
@@ -1426,7 +1426,7 @@
         <w:pStyle w:val="ImageCaption"/>
       </w:pPr>
       <w:r>
-        <w:t xml:space="preserve">Рисунок 21. Копирование отчета.</w:t>
+        <w:t xml:space="preserve">Копирование отчета.</w:t>
       </w:r>
     </w:p>
     <w:p>
@@ -1438,7 +1438,7 @@
           <wp:inline>
             <wp:extent cx="3733800" cy="2479361"/>
             <wp:effectExtent b="0" l="0" r="0" t="0"/>
-            <wp:docPr descr="Рисунок 22. Проверка на корректность выполнения команды." title="fig:" id="86" name="Picture"/>
+            <wp:docPr descr="Проверка на корректность выполнения команды." title="fig:" id="86" name="Picture"/>
             <a:graphic>
               <a:graphicData uri="http://schemas.openxmlformats.org/drawingml/2006/picture">
                 <pic:pic>
@@ -1481,7 +1481,7 @@
         <w:pStyle w:val="ImageCaption"/>
       </w:pPr>
       <w:r>
-        <w:t xml:space="preserve">Рисунок 22. Проверка на корректность выполнения команды.</w:t>
+        <w:t xml:space="preserve">Проверка на корректность выполнения команды.</w:t>
       </w:r>
     </w:p>
     <w:p>
@@ -1497,7 +1497,7 @@
         <w:pStyle w:val="BodyText"/>
       </w:pPr>
       <w:r>
-        <w:t xml:space="preserve">Чтобы загрузить файлы на github, перейдем в нужные каталоги, затем используем команды git add(добавление всех файлов), git commit(сохрание файлов и комментарий), git push(отправка изменений в центральный репозиторий) (рис. 23), (рис. 24).</w:t>
+        <w:t xml:space="preserve">Чтобы загрузить файлы на github, перейдем в нужные каталоги, затем используем команды git add(добавление всех файлов), git commit(сохрание файлов и комментарий), git push(отправка изменений в центральный репозиторий) (рис. ??), (рис. ??).</w:t>
       </w:r>
     </w:p>
     <w:p>
@@ -1509,7 +1509,7 @@
           <wp:inline>
             <wp:extent cx="3733800" cy="782040"/>
             <wp:effectExtent b="0" l="0" r="0" t="0"/>
-            <wp:docPr descr="Рисунок 23. Использование команд git add, git commit." title="fig:" id="89" name="Picture"/>
+            <wp:docPr descr="Использование команд git add, git commit." title="fig:" id="89" name="Picture"/>
             <a:graphic>
               <a:graphicData uri="http://schemas.openxmlformats.org/drawingml/2006/picture">
                 <pic:pic>
@@ -1552,7 +1552,7 @@
         <w:pStyle w:val="ImageCaption"/>
       </w:pPr>
       <w:r>
-        <w:t xml:space="preserve">Рисунок 23. Использование команд git add, git commit.</w:t>
+        <w:t xml:space="preserve">Использование команд git add, git commit.</w:t>
       </w:r>
     </w:p>
     <w:p>
@@ -1564,7 +1564,7 @@
           <wp:inline>
             <wp:extent cx="3733800" cy="1632069"/>
             <wp:effectExtent b="0" l="0" r="0" t="0"/>
-            <wp:docPr descr="Рисунок 24. Использование команды git push." title="fig:" id="92" name="Picture"/>
+            <wp:docPr descr="Использование команды git push." title="fig:" id="92" name="Picture"/>
             <a:graphic>
               <a:graphicData uri="http://schemas.openxmlformats.org/drawingml/2006/picture">
                 <pic:pic>
@@ -1607,7 +1607,7 @@
         <w:pStyle w:val="ImageCaption"/>
       </w:pPr>
       <w:r>
-        <w:t xml:space="preserve">Рисунок 24. Использование команды git push.</w:t>
+        <w:t xml:space="preserve">Использование команды git push.</w:t>
       </w:r>
     </w:p>
     <w:p>
@@ -1615,7 +1615,7 @@
         <w:pStyle w:val="BodyText"/>
       </w:pPr>
       <w:r>
-        <w:t xml:space="preserve">Проверим, что все загрузилось (рис. 25).</w:t>
+        <w:t xml:space="preserve">Проверим, что все загрузилось (рис. ??).</w:t>
       </w:r>
     </w:p>
     <w:p>
@@ -1627,7 +1627,7 @@
           <wp:inline>
             <wp:extent cx="3733800" cy="1183887"/>
             <wp:effectExtent b="0" l="0" r="0" t="0"/>
-            <wp:docPr descr="Рисунок 25. Проверка выполнения." title="fig:" id="95" name="Picture"/>
+            <wp:docPr descr="Проверка выполнения." title="fig:" id="95" name="Picture"/>
             <a:graphic>
               <a:graphicData uri="http://schemas.openxmlformats.org/drawingml/2006/picture">
                 <pic:pic>
@@ -1670,7 +1670,7 @@
         <w:pStyle w:val="ImageCaption"/>
       </w:pPr>
       <w:r>
-        <w:t xml:space="preserve">Рисунок 25. Проверка выполнения.</w:t>
+        <w:t xml:space="preserve">Проверка выполнения.</w:t>
       </w:r>
     </w:p>
     <w:bookmarkEnd w:id="97"/>

</xml_diff>